<commit_message>
updated docmosis template to use transparent hmcts logo
</commit_message>
<xml_diff>
--- a/docker/docmosis/templates/CV-UNS-CLM-ENG-01096.docx
+++ b/docker/docmosis/templates/CV-UNS-CLM-ENG-01096.docx
@@ -1,6 +1,6 @@
 
 <file path=word/document.xml><?xml version="1.0" encoding="utf-8"?>
-<w:document xmlns:wpc="http://schemas.microsoft.com/office/word/2010/wordprocessingCanvas" xmlns:cx="http://schemas.microsoft.com/office/drawing/2014/chartex" xmlns:cx1="http://schemas.microsoft.com/office/drawing/2015/9/8/chartex" xmlns:cx2="http://schemas.microsoft.com/office/drawing/2015/10/21/chartex" xmlns:cx3="http://schemas.microsoft.com/office/drawing/2016/5/9/chartex" xmlns:cx4="http://schemas.microsoft.com/office/drawing/2016/5/10/chartex" xmlns:cx5="http://schemas.microsoft.com/office/drawing/2016/5/11/chartex" xmlns:cx6="http://schemas.microsoft.com/office/drawing/2016/5/12/chartex" xmlns:cx7="http://schemas.microsoft.com/office/drawing/2016/5/13/chartex" xmlns:cx8="http://schemas.microsoft.com/office/drawing/2016/5/14/chartex" xmlns:mc="http://schemas.openxmlformats.org/markup-compatibility/2006" xmlns:aink="http://schemas.microsoft.com/office/drawing/2016/ink" xmlns:am3d="http://schemas.microsoft.com/office/drawing/2017/model3d" xmlns:o="urn:schemas-microsoft-com:office:office" xmlns:r="http://schemas.openxmlformats.org/officeDocument/2006/relationships" xmlns:m="http://schemas.openxmlformats.org/officeDocument/2006/math" xmlns:v="urn:schemas-microsoft-com:vml" xmlns:wp14="http://schemas.microsoft.com/office/word/2010/wordprocessingDrawing" xmlns:wp="http://schemas.openxmlformats.org/drawingml/2006/wordprocessingDrawing" xmlns:w10="urn:schemas-microsoft-com:office:word" xmlns:w="http://schemas.openxmlformats.org/wordprocessingml/2006/main" xmlns:w14="http://schemas.microsoft.com/office/word/2010/wordml" xmlns:w15="http://schemas.microsoft.com/office/word/2012/wordml" xmlns:w16cex="http://schemas.microsoft.com/office/word/2018/wordml/cex" xmlns:w16cid="http://schemas.microsoft.com/office/word/2016/wordml/cid" xmlns:w16="http://schemas.microsoft.com/office/word/2018/wordml" xmlns:w16sdtdh="http://schemas.microsoft.com/office/word/2020/wordml/sdtdatahash" xmlns:w16se="http://schemas.microsoft.com/office/word/2015/wordml/symex" xmlns:wpg="http://schemas.microsoft.com/office/word/2010/wordprocessingGroup" xmlns:wpi="http://schemas.microsoft.com/office/word/2010/wordprocessingInk" xmlns:wne="http://schemas.microsoft.com/office/word/2006/wordml" xmlns:wps="http://schemas.microsoft.com/office/word/2010/wordprocessingShape" mc:Ignorable="w14 w15 w16se w16cid w16 w16cex w16sdtdh wp14">
+<w:document xmlns:wpc="http://schemas.microsoft.com/office/word/2010/wordprocessingCanvas" xmlns:cx="http://schemas.microsoft.com/office/drawing/2014/chartex" xmlns:cx1="http://schemas.microsoft.com/office/drawing/2015/9/8/chartex" xmlns:cx2="http://schemas.microsoft.com/office/drawing/2015/10/21/chartex" xmlns:cx3="http://schemas.microsoft.com/office/drawing/2016/5/9/chartex" xmlns:cx4="http://schemas.microsoft.com/office/drawing/2016/5/10/chartex" xmlns:cx5="http://schemas.microsoft.com/office/drawing/2016/5/11/chartex" xmlns:cx6="http://schemas.microsoft.com/office/drawing/2016/5/12/chartex" xmlns:cx7="http://schemas.microsoft.com/office/drawing/2016/5/13/chartex" xmlns:cx8="http://schemas.microsoft.com/office/drawing/2016/5/14/chartex" xmlns:mc="http://schemas.openxmlformats.org/markup-compatibility/2006" xmlns:aink="http://schemas.microsoft.com/office/drawing/2016/ink" xmlns:am3d="http://schemas.microsoft.com/office/drawing/2017/model3d" xmlns:o="urn:schemas-microsoft-com:office:office" xmlns:oel="http://schemas.microsoft.com/office/2019/extlst" xmlns:r="http://schemas.openxmlformats.org/officeDocument/2006/relationships" xmlns:m="http://schemas.openxmlformats.org/officeDocument/2006/math" xmlns:v="urn:schemas-microsoft-com:vml" xmlns:wp14="http://schemas.microsoft.com/office/word/2010/wordprocessingDrawing" xmlns:wp="http://schemas.openxmlformats.org/drawingml/2006/wordprocessingDrawing" xmlns:w10="urn:schemas-microsoft-com:office:word" xmlns:w="http://schemas.openxmlformats.org/wordprocessingml/2006/main" xmlns:w14="http://schemas.microsoft.com/office/word/2010/wordml" xmlns:w15="http://schemas.microsoft.com/office/word/2012/wordml" xmlns:w16cex="http://schemas.microsoft.com/office/word/2018/wordml/cex" xmlns:w16cid="http://schemas.microsoft.com/office/word/2016/wordml/cid" xmlns:w16="http://schemas.microsoft.com/office/word/2018/wordml" xmlns:w16sdtdh="http://schemas.microsoft.com/office/word/2020/wordml/sdtdatahash" xmlns:w16se="http://schemas.microsoft.com/office/word/2015/wordml/symex" xmlns:wpg="http://schemas.microsoft.com/office/word/2010/wordprocessingGroup" xmlns:wpi="http://schemas.microsoft.com/office/word/2010/wordprocessingInk" xmlns:wne="http://schemas.microsoft.com/office/word/2006/wordml" xmlns:wps="http://schemas.microsoft.com/office/word/2010/wordprocessingShape" mc:Ignorable="w14 w15 w16se w16cid w16 w16cex w16sdtdh wp14">
   <w:body>
     <w:p>
       <w:r>
@@ -8,10 +8,10 @@
           <w:noProof/>
         </w:rPr>
         <w:drawing>
-          <wp:inline distT="0" distB="0" distL="0" distR="0" wp14:anchorId="770C7B5A" wp14:editId="34E5289A">
-            <wp:extent cx="1906270" cy="879475"/>
-            <wp:effectExtent l="0" t="0" r="0" b="0"/>
-            <wp:docPr id="1" name="Picture 1" descr="HM Courts &amp; Tribunals Service"/>
+          <wp:inline distT="0" distB="0" distL="0" distR="0" wp14:anchorId="2AA6E615" wp14:editId="4FF829C6">
+            <wp:extent cx="1908000" cy="871558"/>
+            <wp:effectExtent l="0" t="0" r="0" b="5080"/>
+            <wp:docPr id="2" name="Picture 2" descr="Text&#10;&#10;Description automatically generated"/>
             <wp:cNvGraphicFramePr>
               <a:graphicFrameLocks xmlns:a="http://schemas.openxmlformats.org/drawingml/2006/main" noChangeAspect="1"/>
             </wp:cNvGraphicFramePr>
@@ -19,10 +19,8 @@
               <a:graphicData uri="http://schemas.openxmlformats.org/drawingml/2006/picture">
                 <pic:pic xmlns:pic="http://schemas.openxmlformats.org/drawingml/2006/picture">
                   <pic:nvPicPr>
-                    <pic:cNvPr id="0" name="Picture 1" descr="HM Courts &amp; Tribunals Service"/>
-                    <pic:cNvPicPr>
-                      <a:picLocks noChangeAspect="1" noChangeArrowheads="1"/>
-                    </pic:cNvPicPr>
+                    <pic:cNvPr id="2" name="Picture 2" descr="Text&#10;&#10;Description automatically generated"/>
+                    <pic:cNvPicPr/>
                   </pic:nvPicPr>
                   <pic:blipFill>
                     <a:blip r:embed="rId5" cstate="print">
@@ -32,23 +30,18 @@
                         </a:ext>
                       </a:extLst>
                     </a:blip>
-                    <a:srcRect/>
                     <a:stretch>
                       <a:fillRect/>
                     </a:stretch>
                   </pic:blipFill>
-                  <pic:spPr bwMode="auto">
+                  <pic:spPr>
                     <a:xfrm>
                       <a:off x="0" y="0"/>
-                      <a:ext cx="1906270" cy="879475"/>
+                      <a:ext cx="1908000" cy="871558"/>
                     </a:xfrm>
                     <a:prstGeom prst="rect">
                       <a:avLst/>
                     </a:prstGeom>
-                    <a:noFill/>
-                    <a:ln>
-                      <a:noFill/>
-                    </a:ln>
                   </pic:spPr>
                 </pic:pic>
               </a:graphicData>
@@ -449,7 +442,21 @@
         <w:rPr>
           <w:rFonts w:cstheme="minorHAnsi"/>
         </w:rPr>
-        <w:t xml:space="preserve">You can create, manage and maintain your firms MyHMCTS account, meaning you do not need to contact HMCTS to add or remove users </w:t>
+        <w:t xml:space="preserve">You can create, </w:t>
+      </w:r>
+      <w:proofErr w:type="gramStart"/>
+      <w:r>
+        <w:rPr>
+          <w:rFonts w:cstheme="minorHAnsi"/>
+        </w:rPr>
+        <w:t>manage</w:t>
+      </w:r>
+      <w:proofErr w:type="gramEnd"/>
+      <w:r>
+        <w:rPr>
+          <w:rFonts w:cstheme="minorHAnsi"/>
+        </w:rPr>
+        <w:t xml:space="preserve"> and maintain your firms MyHMCTS account, meaning you do not need to contact HMCTS to add or remove users </w:t>
       </w:r>
     </w:p>
     <w:p>
@@ -589,7 +596,15 @@
         <w:t xml:space="preserve">The solicitor can then use the digital damages claims online system to respond to the claim (this must be done within </w:t>
       </w:r>
       <w:r>
-        <w:t>the time period allowed in which a response is required to the claim</w:t>
+        <w:t xml:space="preserve">the </w:t>
+      </w:r>
+      <w:proofErr w:type="gramStart"/>
+      <w:r>
+        <w:t>time period</w:t>
+      </w:r>
+      <w:proofErr w:type="gramEnd"/>
+      <w:r>
+        <w:t xml:space="preserve"> allowed in which a response is required to the claim</w:t>
       </w:r>
       <w:r>
         <w:t>).</w:t>
@@ -606,7 +621,7 @@
 </file>
 
 <file path=word/numbering.xml><?xml version="1.0" encoding="utf-8"?>
-<w:numbering xmlns:wpc="http://schemas.microsoft.com/office/word/2010/wordprocessingCanvas" xmlns:cx="http://schemas.microsoft.com/office/drawing/2014/chartex" xmlns:cx1="http://schemas.microsoft.com/office/drawing/2015/9/8/chartex" xmlns:cx2="http://schemas.microsoft.com/office/drawing/2015/10/21/chartex" xmlns:cx3="http://schemas.microsoft.com/office/drawing/2016/5/9/chartex" xmlns:cx4="http://schemas.microsoft.com/office/drawing/2016/5/10/chartex" xmlns:cx5="http://schemas.microsoft.com/office/drawing/2016/5/11/chartex" xmlns:cx6="http://schemas.microsoft.com/office/drawing/2016/5/12/chartex" xmlns:cx7="http://schemas.microsoft.com/office/drawing/2016/5/13/chartex" xmlns:cx8="http://schemas.microsoft.com/office/drawing/2016/5/14/chartex" xmlns:mc="http://schemas.openxmlformats.org/markup-compatibility/2006" xmlns:aink="http://schemas.microsoft.com/office/drawing/2016/ink" xmlns:am3d="http://schemas.microsoft.com/office/drawing/2017/model3d" xmlns:o="urn:schemas-microsoft-com:office:office" xmlns:r="http://schemas.openxmlformats.org/officeDocument/2006/relationships" xmlns:m="http://schemas.openxmlformats.org/officeDocument/2006/math" xmlns:v="urn:schemas-microsoft-com:vml" xmlns:wp14="http://schemas.microsoft.com/office/word/2010/wordprocessingDrawing" xmlns:wp="http://schemas.openxmlformats.org/drawingml/2006/wordprocessingDrawing" xmlns:w10="urn:schemas-microsoft-com:office:word" xmlns:w="http://schemas.openxmlformats.org/wordprocessingml/2006/main" xmlns:w14="http://schemas.microsoft.com/office/word/2010/wordml" xmlns:w15="http://schemas.microsoft.com/office/word/2012/wordml" xmlns:w16cex="http://schemas.microsoft.com/office/word/2018/wordml/cex" xmlns:w16cid="http://schemas.microsoft.com/office/word/2016/wordml/cid" xmlns:w16="http://schemas.microsoft.com/office/word/2018/wordml" xmlns:w16sdtdh="http://schemas.microsoft.com/office/word/2020/wordml/sdtdatahash" xmlns:w16se="http://schemas.microsoft.com/office/word/2015/wordml/symex" xmlns:wpg="http://schemas.microsoft.com/office/word/2010/wordprocessingGroup" xmlns:wpi="http://schemas.microsoft.com/office/word/2010/wordprocessingInk" xmlns:wne="http://schemas.microsoft.com/office/word/2006/wordml" xmlns:wps="http://schemas.microsoft.com/office/word/2010/wordprocessingShape" mc:Ignorable="w14 w15 w16se w16cid w16 w16cex w16sdtdh wp14">
+<w:numbering xmlns:wpc="http://schemas.microsoft.com/office/word/2010/wordprocessingCanvas" xmlns:cx="http://schemas.microsoft.com/office/drawing/2014/chartex" xmlns:cx1="http://schemas.microsoft.com/office/drawing/2015/9/8/chartex" xmlns:cx2="http://schemas.microsoft.com/office/drawing/2015/10/21/chartex" xmlns:cx3="http://schemas.microsoft.com/office/drawing/2016/5/9/chartex" xmlns:cx4="http://schemas.microsoft.com/office/drawing/2016/5/10/chartex" xmlns:cx5="http://schemas.microsoft.com/office/drawing/2016/5/11/chartex" xmlns:cx6="http://schemas.microsoft.com/office/drawing/2016/5/12/chartex" xmlns:cx7="http://schemas.microsoft.com/office/drawing/2016/5/13/chartex" xmlns:cx8="http://schemas.microsoft.com/office/drawing/2016/5/14/chartex" xmlns:mc="http://schemas.openxmlformats.org/markup-compatibility/2006" xmlns:aink="http://schemas.microsoft.com/office/drawing/2016/ink" xmlns:am3d="http://schemas.microsoft.com/office/drawing/2017/model3d" xmlns:o="urn:schemas-microsoft-com:office:office" xmlns:oel="http://schemas.microsoft.com/office/2019/extlst" xmlns:r="http://schemas.openxmlformats.org/officeDocument/2006/relationships" xmlns:m="http://schemas.openxmlformats.org/officeDocument/2006/math" xmlns:v="urn:schemas-microsoft-com:vml" xmlns:wp14="http://schemas.microsoft.com/office/word/2010/wordprocessingDrawing" xmlns:wp="http://schemas.openxmlformats.org/drawingml/2006/wordprocessingDrawing" xmlns:w10="urn:schemas-microsoft-com:office:word" xmlns:w="http://schemas.openxmlformats.org/wordprocessingml/2006/main" xmlns:w14="http://schemas.microsoft.com/office/word/2010/wordml" xmlns:w15="http://schemas.microsoft.com/office/word/2012/wordml" xmlns:w16cex="http://schemas.microsoft.com/office/word/2018/wordml/cex" xmlns:w16cid="http://schemas.microsoft.com/office/word/2016/wordml/cid" xmlns:w16="http://schemas.microsoft.com/office/word/2018/wordml" xmlns:w16sdtdh="http://schemas.microsoft.com/office/word/2020/wordml/sdtdatahash" xmlns:w16se="http://schemas.microsoft.com/office/word/2015/wordml/symex" xmlns:wpg="http://schemas.microsoft.com/office/word/2010/wordprocessingGroup" xmlns:wpi="http://schemas.microsoft.com/office/word/2010/wordprocessingInk" xmlns:wne="http://schemas.microsoft.com/office/word/2006/wordml" xmlns:wps="http://schemas.microsoft.com/office/word/2010/wordprocessingShape" mc:Ignorable="w14 w15 w16se w16cid w16 w16cex w16sdtdh wp14">
   <w:abstractNum w:abstractNumId="0" w15:restartNumberingAfterBreak="0">
     <w:nsid w:val="249658B2"/>
     <w:multiLevelType w:val="hybridMultilevel"/>
@@ -1220,6 +1235,7 @@
   <w:style w:type="character" w:default="1" w:styleId="DefaultParagraphFont">
     <w:name w:val="Default Paragraph Font"/>
     <w:uiPriority w:val="1"/>
+    <w:semiHidden/>
     <w:unhideWhenUsed/>
   </w:style>
   <w:style w:type="table" w:default="1" w:styleId="TableNormal">

</xml_diff>